<commit_message>
Arduino - getting to the final project
</commit_message>
<xml_diff>
--- a/7сем/УАИС/prak1.docx
+++ b/7сем/УАИС/prak1.docx
@@ -983,7 +983,15 @@
           <w:szCs w:val="28"/>
         </w:rPr>
         <w:br/>
-        <w:t>- Серверная</w:t>
+        <w:t>- Серв</w:t>
+      </w:r>
+      <w:r>
+        <w:rPr>
+          <w:rFonts w:ascii="Times New Roman" w:eastAsia="MS Mincho" w:hAnsi="Times New Roman" w:cs="Times New Roman"/>
+          <w:sz w:val="28"/>
+          <w:szCs w:val="28"/>
+        </w:rPr>
+        <w:t>ерная</w:t>
       </w:r>
       <w:r>
         <w:rPr>
@@ -992,7 +1000,7 @@
           <w:szCs w:val="28"/>
         </w:rPr>
         <w:br/>
-        <w:t>- Кабинеты руководителей (5 кабинетов)</w:t>
+        <w:t>- Кабинет руководителей</w:t>
       </w:r>
       <w:r>
         <w:rPr>
@@ -1127,66 +1135,6 @@
           <w:szCs w:val="28"/>
         </w:rPr>
       </w:pPr>
-      <w:r>
-        <w:rPr>
-          <w:rFonts w:ascii="Times New Roman" w:eastAsia="MS Mincho" w:hAnsi="Times New Roman" w:cs="Times New Roman"/>
-          <w:noProof/>
-          <w:sz w:val="28"/>
-          <w:szCs w:val="28"/>
-          <w:lang w:eastAsia="ru-RU"/>
-        </w:rPr>
-        <w:lastRenderedPageBreak/>
-        <w:drawing>
-          <wp:inline distT="0" distB="0" distL="0" distR="0">
-            <wp:extent cx="5937250" cy="8902700"/>
-            <wp:effectExtent l="0" t="0" r="6350" b="0"/>
-            <wp:docPr id="2" name="Рисунок 2"/>
-            <wp:cNvGraphicFramePr>
-              <a:graphicFrameLocks xmlns:a="http://schemas.openxmlformats.org/drawingml/2006/main" noChangeAspect="1"/>
-            </wp:cNvGraphicFramePr>
-            <a:graphic xmlns:a="http://schemas.openxmlformats.org/drawingml/2006/main">
-              <a:graphicData uri="http://schemas.openxmlformats.org/drawingml/2006/picture">
-                <pic:pic xmlns:pic="http://schemas.openxmlformats.org/drawingml/2006/picture">
-                  <pic:nvPicPr>
-                    <pic:cNvPr id="0" name="Picture 1"/>
-                    <pic:cNvPicPr>
-                      <a:picLocks noChangeAspect="1" noChangeArrowheads="1"/>
-                    </pic:cNvPicPr>
-                  </pic:nvPicPr>
-                  <pic:blipFill>
-                    <a:blip r:embed="rId8">
-                      <a:extLst>
-                        <a:ext uri="{28A0092B-C50C-407E-A947-70E740481C1C}">
-                          <a14:useLocalDpi xmlns:a14="http://schemas.microsoft.com/office/drawing/2010/main" val="0"/>
-                        </a:ext>
-                      </a:extLst>
-                    </a:blip>
-                    <a:srcRect/>
-                    <a:stretch>
-                      <a:fillRect/>
-                    </a:stretch>
-                  </pic:blipFill>
-                  <pic:spPr bwMode="auto">
-                    <a:xfrm>
-                      <a:off x="0" y="0"/>
-                      <a:ext cx="5937250" cy="8902700"/>
-                    </a:xfrm>
-                    <a:prstGeom prst="rect">
-                      <a:avLst/>
-                    </a:prstGeom>
-                    <a:noFill/>
-                    <a:ln>
-                      <a:noFill/>
-                    </a:ln>
-                  </pic:spPr>
-                </pic:pic>
-              </a:graphicData>
-            </a:graphic>
-          </wp:inline>
-        </w:drawing>
-      </w:r>
-      <w:bookmarkStart w:id="0" w:name="_GoBack"/>
-      <w:bookmarkEnd w:id="0"/>
     </w:p>
     <w:p>
       <w:pPr>
@@ -1698,7 +1646,7 @@
                     <pic:cNvPicPr/>
                   </pic:nvPicPr>
                   <pic:blipFill>
-                    <a:blip r:embed="rId9"/>
+                    <a:blip r:embed="rId8"/>
                     <a:stretch>
                       <a:fillRect/>
                     </a:stretch>
@@ -1735,7 +1683,17 @@
           <w:sz w:val="28"/>
           <w:szCs w:val="28"/>
         </w:rPr>
-        <w:t>Рисунок 2 – Схема сети</w:t>
+        <w:t>Рисунок 1</w:t>
+      </w:r>
+      <w:bookmarkStart w:id="0" w:name="_GoBack"/>
+      <w:bookmarkEnd w:id="0"/>
+      <w:r>
+        <w:rPr>
+          <w:rFonts w:ascii="Times New Roman" w:eastAsia="MS Mincho" w:hAnsi="Times New Roman" w:cs="Times New Roman"/>
+          <w:sz w:val="28"/>
+          <w:szCs w:val="28"/>
+        </w:rPr>
+        <w:t xml:space="preserve"> – Схема сети</w:t>
       </w:r>
     </w:p>
     <w:p>
@@ -1908,13 +1866,7 @@
     <w:p/>
     <w:p/>
     <w:p/>
-    <w:p>
-      <w:pPr>
-        <w:rPr>
-          <w:lang w:val="en-US"/>
-        </w:rPr>
-      </w:pPr>
-    </w:p>
+    <w:p/>
     <w:p/>
     <w:p/>
     <w:p/>
@@ -5759,7 +5711,7 @@
 
 <file path=word/numbering.xml><?xml version="1.0" encoding="utf-8"?>
 <w:numbering xmlns:wpc="http://schemas.microsoft.com/office/word/2010/wordprocessingCanvas" xmlns:mc="http://schemas.openxmlformats.org/markup-compatibility/2006" xmlns:o="urn:schemas-microsoft-com:office:office" xmlns:r="http://schemas.openxmlformats.org/officeDocument/2006/relationships" xmlns:m="http://schemas.openxmlformats.org/officeDocument/2006/math" xmlns:v="urn:schemas-microsoft-com:vml" xmlns:wp14="http://schemas.microsoft.com/office/word/2010/wordprocessingDrawing" xmlns:wp="http://schemas.openxmlformats.org/drawingml/2006/wordprocessingDrawing" xmlns:w10="urn:schemas-microsoft-com:office:word" xmlns:w="http://schemas.openxmlformats.org/wordprocessingml/2006/main" xmlns:w14="http://schemas.microsoft.com/office/word/2010/wordml" xmlns:w15="http://schemas.microsoft.com/office/word/2012/wordml" xmlns:wpg="http://schemas.microsoft.com/office/word/2010/wordprocessingGroup" xmlns:wpi="http://schemas.microsoft.com/office/word/2010/wordprocessingInk" xmlns:wne="http://schemas.microsoft.com/office/word/2006/wordml" xmlns:wps="http://schemas.microsoft.com/office/word/2010/wordprocessingShape" mc:Ignorable="w14 w15 wp14">
-  <w:abstractNum w:abstractNumId="0" w15:restartNumberingAfterBreak="0">
+  <w:abstractNum w:abstractNumId="0">
     <w:nsid w:val="0E4059D5"/>
     <w:multiLevelType w:val="multilevel"/>
     <w:tmpl w:val="323EC332"/>
@@ -5908,7 +5860,7 @@
       </w:rPr>
     </w:lvl>
   </w:abstractNum>
-  <w:abstractNum w:abstractNumId="1" w15:restartNumberingAfterBreak="0">
+  <w:abstractNum w:abstractNumId="1">
     <w:nsid w:val="17C76FDA"/>
     <w:multiLevelType w:val="multilevel"/>
     <w:tmpl w:val="9B603784"/>
@@ -6057,7 +6009,7 @@
       </w:rPr>
     </w:lvl>
   </w:abstractNum>
-  <w:abstractNum w:abstractNumId="2" w15:restartNumberingAfterBreak="0">
+  <w:abstractNum w:abstractNumId="2">
     <w:nsid w:val="4269768D"/>
     <w:multiLevelType w:val="multilevel"/>
     <w:tmpl w:val="9C52A57E"/>
@@ -6206,7 +6158,7 @@
       </w:rPr>
     </w:lvl>
   </w:abstractNum>
-  <w:abstractNum w:abstractNumId="3" w15:restartNumberingAfterBreak="0">
+  <w:abstractNum w:abstractNumId="3">
     <w:nsid w:val="47362E91"/>
     <w:multiLevelType w:val="multilevel"/>
     <w:tmpl w:val="69CE99E6"/>
@@ -6355,7 +6307,7 @@
       </w:rPr>
     </w:lvl>
   </w:abstractNum>
-  <w:abstractNum w:abstractNumId="4" w15:restartNumberingAfterBreak="0">
+  <w:abstractNum w:abstractNumId="4">
     <w:nsid w:val="509522A8"/>
     <w:multiLevelType w:val="multilevel"/>
     <w:tmpl w:val="691CAD48"/>
@@ -6504,7 +6456,7 @@
       </w:rPr>
     </w:lvl>
   </w:abstractNum>
-  <w:abstractNum w:abstractNumId="5" w15:restartNumberingAfterBreak="0">
+  <w:abstractNum w:abstractNumId="5">
     <w:nsid w:val="55AD2668"/>
     <w:multiLevelType w:val="multilevel"/>
     <w:tmpl w:val="231C457E"/>
@@ -6621,7 +6573,7 @@
       </w:pPr>
     </w:lvl>
   </w:abstractNum>
-  <w:abstractNum w:abstractNumId="6" w15:restartNumberingAfterBreak="0">
+  <w:abstractNum w:abstractNumId="6">
     <w:nsid w:val="57AF1935"/>
     <w:multiLevelType w:val="hybridMultilevel"/>
     <w:tmpl w:val="58D67124"/>
@@ -6734,7 +6686,7 @@
       </w:rPr>
     </w:lvl>
   </w:abstractNum>
-  <w:abstractNum w:abstractNumId="7" w15:restartNumberingAfterBreak="0">
+  <w:abstractNum w:abstractNumId="7">
     <w:nsid w:val="586A1954"/>
     <w:multiLevelType w:val="hybridMultilevel"/>
     <w:tmpl w:val="B5CCCE6C"/>
@@ -6847,7 +6799,7 @@
       </w:rPr>
     </w:lvl>
   </w:abstractNum>
-  <w:abstractNum w:abstractNumId="8" w15:restartNumberingAfterBreak="0">
+  <w:abstractNum w:abstractNumId="8">
     <w:nsid w:val="63F91BC2"/>
     <w:multiLevelType w:val="multilevel"/>
     <w:tmpl w:val="14661480"/>
@@ -6996,7 +6948,7 @@
       </w:rPr>
     </w:lvl>
   </w:abstractNum>
-  <w:abstractNum w:abstractNumId="9" w15:restartNumberingAfterBreak="0">
+  <w:abstractNum w:abstractNumId="9">
     <w:nsid w:val="6E2A1178"/>
     <w:multiLevelType w:val="multilevel"/>
     <w:tmpl w:val="D66217D2"/>
@@ -7145,7 +7097,7 @@
       </w:rPr>
     </w:lvl>
   </w:abstractNum>
-  <w:abstractNum w:abstractNumId="10" w15:restartNumberingAfterBreak="0">
+  <w:abstractNum w:abstractNumId="10">
     <w:nsid w:val="78E70781"/>
     <w:multiLevelType w:val="hybridMultilevel"/>
     <w:tmpl w:val="D61219D2"/>
@@ -8262,7 +8214,7 @@
 </file>
 
 <file path=customXml/itemProps1.xml><?xml version="1.0" encoding="utf-8"?>
-<ds:datastoreItem xmlns:ds="http://schemas.openxmlformats.org/officeDocument/2006/customXml" ds:itemID="{E0079547-D95A-4F7A-B5C9-876F0C5691E4}">
+<ds:datastoreItem xmlns:ds="http://schemas.openxmlformats.org/officeDocument/2006/customXml" ds:itemID="{6520EC79-1336-443F-B88C-5E6229A612A0}">
   <ds:schemaRefs>
     <ds:schemaRef ds:uri="http://schemas.openxmlformats.org/officeDocument/2006/bibliography"/>
   </ds:schemaRefs>

</xml_diff>